<commit_message>
Keine Fehler bestellungservice ms und buchhandlungservice startet ohne probleme
</commit_message>
<xml_diff>
--- a/Postman_TuranCosgun.docx
+++ b/Postman_TuranCosgun.docx
@@ -15,7 +15,6 @@
           <w:lang w:val="de-DE"/>
         </w:rPr>
       </w:pPr>
-      <w:proofErr w:type="spellStart"/>
       <w:r>
         <w:rPr>
           <w:b/>
@@ -27,7 +26,6 @@
         </w:rPr>
         <w:t>Buchandlungservice</w:t>
       </w:r>
-      <w:proofErr w:type="spellEnd"/>
     </w:p>
     <w:p>
       <w:pPr>
@@ -46,49 +44,7 @@
         <w:rPr>
           <w:lang w:val="de-DE"/>
         </w:rPr>
-        <w:t xml:space="preserve"> </w:t>
-      </w:r>
-      <w:proofErr w:type="spellStart"/>
-      <w:r>
-        <w:rPr>
-          <w:lang w:val="de-DE"/>
-        </w:rPr>
-        <w:t>id</w:t>
-      </w:r>
-      <w:proofErr w:type="spellEnd"/>
-      <w:r>
-        <w:rPr>
-          <w:lang w:val="de-DE"/>
-        </w:rPr>
-        <w:t xml:space="preserve">, </w:t>
-      </w:r>
-      <w:proofErr w:type="spellStart"/>
-      <w:r>
-        <w:rPr>
-          <w:lang w:val="de-DE"/>
-        </w:rPr>
-        <w:t>buchname</w:t>
-      </w:r>
-      <w:proofErr w:type="spellEnd"/>
-      <w:r>
-        <w:rPr>
-          <w:lang w:val="de-DE"/>
-        </w:rPr>
-        <w:t xml:space="preserve">, und </w:t>
-      </w:r>
-      <w:proofErr w:type="spellStart"/>
-      <w:r>
-        <w:rPr>
-          <w:lang w:val="de-DE"/>
-        </w:rPr>
-        <w:t>buchnummer</w:t>
-      </w:r>
-      <w:proofErr w:type="spellEnd"/>
-      <w:r>
-        <w:rPr>
-          <w:lang w:val="de-DE"/>
-        </w:rPr>
-        <w:t xml:space="preserve"> f</w:t>
+        <w:t xml:space="preserve"> id, buchname, und buchnummer f</w:t>
       </w:r>
       <w:r>
         <w:rPr>
@@ -240,19 +196,11 @@
         </w:rPr>
         <w:t xml:space="preserve"> </w:t>
       </w:r>
-      <w:proofErr w:type="spellStart"/>
-      <w:r>
-        <w:rPr>
-          <w:lang w:val="de-DE"/>
-        </w:rPr>
-        <w:t>buchnummer</w:t>
-      </w:r>
-      <w:proofErr w:type="spellEnd"/>
-      <w:r>
-        <w:rPr>
-          <w:lang w:val="de-DE"/>
-        </w:rPr>
-        <w:t xml:space="preserve"> wird zurück geliefert.</w:t>
+      <w:r>
+        <w:rPr>
+          <w:lang w:val="de-DE"/>
+        </w:rPr>
+        <w:t>buchnummer wird zurück geliefert.</w:t>
       </w:r>
     </w:p>
     <w:p>
@@ -309,8 +257,69 @@
         </w:rPr>
       </w:pPr>
     </w:p>
+    <w:p>
+      <w:pPr>
+        <w:rPr>
+          <w:lang w:val="de-DE"/>
+        </w:rPr>
+      </w:pPr>
+    </w:p>
+    <w:p>
+      <w:pPr>
+        <w:rPr>
+          <w:lang w:val="de-DE"/>
+        </w:rPr>
+      </w:pPr>
+    </w:p>
+    <w:p>
+      <w:pPr>
+        <w:rPr>
+          <w:lang w:val="de-DE"/>
+        </w:rPr>
+      </w:pPr>
+      <w:r>
+        <w:rPr>
+          <w:noProof/>
+        </w:rPr>
+        <w:drawing>
+          <wp:inline distT="0" distB="0" distL="0" distR="0" wp14:anchorId="1225011D" wp14:editId="11FB22DD">
+            <wp:extent cx="4962020" cy="2738628"/>
+            <wp:effectExtent l="0" t="0" r="0" b="5080"/>
+            <wp:docPr id="2" name="Grafik 2"/>
+            <wp:cNvGraphicFramePr>
+              <a:graphicFrameLocks xmlns:a="http://schemas.openxmlformats.org/drawingml/2006/main" noChangeAspect="1"/>
+            </wp:cNvGraphicFramePr>
+            <a:graphic xmlns:a="http://schemas.openxmlformats.org/drawingml/2006/main">
+              <a:graphicData uri="http://schemas.openxmlformats.org/drawingml/2006/picture">
+                <pic:pic xmlns:pic="http://schemas.openxmlformats.org/drawingml/2006/picture">
+                  <pic:nvPicPr>
+                    <pic:cNvPr id="1" name=""/>
+                    <pic:cNvPicPr/>
+                  </pic:nvPicPr>
+                  <pic:blipFill>
+                    <a:blip r:embed="rId9"/>
+                    <a:stretch>
+                      <a:fillRect/>
+                    </a:stretch>
+                  </pic:blipFill>
+                  <pic:spPr>
+                    <a:xfrm>
+                      <a:off x="0" y="0"/>
+                      <a:ext cx="4969310" cy="2742652"/>
+                    </a:xfrm>
+                    <a:prstGeom prst="rect">
+                      <a:avLst/>
+                    </a:prstGeom>
+                  </pic:spPr>
+                </pic:pic>
+              </a:graphicData>
+            </a:graphic>
+          </wp:inline>
+        </w:drawing>
+      </w:r>
+    </w:p>
     <w:sectPr>
-      <w:headerReference w:type="default" r:id="rId9"/>
+      <w:headerReference w:type="default" r:id="rId10"/>
       <w:pgSz w:w="11906" w:h="16838"/>
       <w:pgMar w:top="1417" w:right="1417" w:bottom="1134" w:left="1417" w:header="708" w:footer="708" w:gutter="0"/>
       <w:cols w:space="708"/>
@@ -381,12 +390,8 @@
     </w:r>
     <w:r>
       <w:tab/>
-    </w:r>
-    <w:proofErr w:type="spellStart"/>
-    <w:r>
       <w:t>PostmanTests</w:t>
     </w:r>
-    <w:proofErr w:type="spellEnd"/>
   </w:p>
 </w:hdr>
 </file>

</xml_diff>

<commit_message>
last commit mit READme.txt
</commit_message>
<xml_diff>
--- a/Postman_TuranCosgun.docx
+++ b/Postman_TuranCosgun.docx
@@ -344,8 +344,131 @@
         </w:drawing>
       </w:r>
     </w:p>
+    <w:p>
+      <w:pPr>
+        <w:rPr>
+          <w:lang w:val="de-DE"/>
+        </w:rPr>
+      </w:pPr>
+    </w:p>
+    <w:p>
+      <w:pPr>
+        <w:rPr>
+          <w:lang w:val="de-DE"/>
+        </w:rPr>
+      </w:pPr>
+    </w:p>
+    <w:p>
+      <w:pPr>
+        <w:rPr>
+          <w:lang w:val="de-DE"/>
+        </w:rPr>
+      </w:pPr>
+    </w:p>
+    <w:p>
+      <w:pPr>
+        <w:rPr>
+          <w:lang w:val="de-DE"/>
+        </w:rPr>
+      </w:pPr>
+      <w:r>
+        <w:rPr>
+          <w:noProof/>
+        </w:rPr>
+        <w:lastRenderedPageBreak/>
+        <w:drawing>
+          <wp:inline distT="0" distB="0" distL="0" distR="0" wp14:anchorId="311437A9" wp14:editId="4D19F148">
+            <wp:extent cx="5760720" cy="3335655"/>
+            <wp:effectExtent l="0" t="0" r="0" b="0"/>
+            <wp:docPr id="3" name="Grafik 3"/>
+            <wp:cNvGraphicFramePr>
+              <a:graphicFrameLocks xmlns:a="http://schemas.openxmlformats.org/drawingml/2006/main" noChangeAspect="1"/>
+            </wp:cNvGraphicFramePr>
+            <a:graphic xmlns:a="http://schemas.openxmlformats.org/drawingml/2006/main">
+              <a:graphicData uri="http://schemas.openxmlformats.org/drawingml/2006/picture">
+                <pic:pic xmlns:pic="http://schemas.openxmlformats.org/drawingml/2006/picture">
+                  <pic:nvPicPr>
+                    <pic:cNvPr id="1" name=""/>
+                    <pic:cNvPicPr/>
+                  </pic:nvPicPr>
+                  <pic:blipFill>
+                    <a:blip r:embed="rId10"/>
+                    <a:stretch>
+                      <a:fillRect/>
+                    </a:stretch>
+                  </pic:blipFill>
+                  <pic:spPr>
+                    <a:xfrm>
+                      <a:off x="0" y="0"/>
+                      <a:ext cx="5760720" cy="3335655"/>
+                    </a:xfrm>
+                    <a:prstGeom prst="rect">
+                      <a:avLst/>
+                    </a:prstGeom>
+                  </pic:spPr>
+                </pic:pic>
+              </a:graphicData>
+            </a:graphic>
+          </wp:inline>
+        </w:drawing>
+      </w:r>
+    </w:p>
+    <w:p>
+      <w:pPr>
+        <w:rPr>
+          <w:lang w:val="de-DE"/>
+        </w:rPr>
+      </w:pPr>
+    </w:p>
+    <w:p>
+      <w:pPr>
+        <w:rPr>
+          <w:lang w:val="de-DE"/>
+        </w:rPr>
+      </w:pPr>
+      <w:r>
+        <w:rPr>
+          <w:noProof/>
+        </w:rPr>
+        <w:drawing>
+          <wp:inline distT="0" distB="0" distL="0" distR="0" wp14:anchorId="1B7A84D5" wp14:editId="7B7CB139">
+            <wp:extent cx="5760720" cy="3886200"/>
+            <wp:effectExtent l="0" t="0" r="0" b="0"/>
+            <wp:docPr id="6" name="Grafik 6"/>
+            <wp:cNvGraphicFramePr>
+              <a:graphicFrameLocks xmlns:a="http://schemas.openxmlformats.org/drawingml/2006/main" noChangeAspect="1"/>
+            </wp:cNvGraphicFramePr>
+            <a:graphic xmlns:a="http://schemas.openxmlformats.org/drawingml/2006/main">
+              <a:graphicData uri="http://schemas.openxmlformats.org/drawingml/2006/picture">
+                <pic:pic xmlns:pic="http://schemas.openxmlformats.org/drawingml/2006/picture">
+                  <pic:nvPicPr>
+                    <pic:cNvPr id="1" name=""/>
+                    <pic:cNvPicPr/>
+                  </pic:nvPicPr>
+                  <pic:blipFill>
+                    <a:blip r:embed="rId11"/>
+                    <a:stretch>
+                      <a:fillRect/>
+                    </a:stretch>
+                  </pic:blipFill>
+                  <pic:spPr>
+                    <a:xfrm>
+                      <a:off x="0" y="0"/>
+                      <a:ext cx="5760720" cy="3886200"/>
+                    </a:xfrm>
+                    <a:prstGeom prst="rect">
+                      <a:avLst/>
+                    </a:prstGeom>
+                  </pic:spPr>
+                </pic:pic>
+              </a:graphicData>
+            </a:graphic>
+          </wp:inline>
+        </w:drawing>
+      </w:r>
+    </w:p>
     <w:sectPr>
-      <w:headerReference w:type="default" r:id="rId10"/>
+      <w:headerReference w:type="default" r:id="rId12"/>
       <w:pgSz w:w="11906" w:h="16838"/>
       <w:pgMar w:top="1417" w:right="1417" w:bottom="1134" w:left="1417" w:header="708" w:footer="708" w:gutter="0"/>
       <w:cols w:space="708"/>

</xml_diff>